<commit_message>
Add Exempt Development Assessment Tool for Sheds and Patios with API documentation
</commit_message>
<xml_diff>
--- a/backend/Exempt Development CLI Tool 🏡 Documentation.docx
+++ b/backend/Exempt Development CLI Tool 🏡 Documentation.docx
@@ -63,18 +63,8 @@
         <w:rPr>
           <w:rFonts w:ascii="Consolas" w:hAnsi="Consolas"/>
         </w:rPr>
-        <w:t xml:space="preserve">        python ExemptAssess.py --attributes </w:t>
+        <w:t>        python ExemptAssess.py --attributes shedattributes.json</w:t>
       </w:r>
-      <w:proofErr w:type="spellStart"/>
-      <w:proofErr w:type="gramStart"/>
-      <w:r>
-        <w:rPr>
-          <w:rFonts w:ascii="Consolas" w:hAnsi="Consolas"/>
-        </w:rPr>
-        <w:t>shedattributes.json</w:t>
-      </w:r>
-      <w:proofErr w:type="spellEnd"/>
-      <w:proofErr w:type="gramEnd"/>
     </w:p>
     <w:p>
       <w:pPr>
@@ -117,19 +107,11 @@
         </w:rPr>
         <w:t xml:space="preserve">the </w:t>
       </w:r>
-      <w:proofErr w:type="gramStart"/>
       <w:r>
         <w:rPr>
           <w:rFonts w:ascii="Consolas" w:hAnsi="Consolas"/>
         </w:rPr>
-        <w:t>attributes</w:t>
-      </w:r>
-      <w:proofErr w:type="gramEnd"/>
-      <w:r>
-        <w:rPr>
-          <w:rFonts w:ascii="Consolas" w:hAnsi="Consolas"/>
-        </w:rPr>
-        <w:t xml:space="preserve"> configuration file (JSON format)</w:t>
+        <w:t>attributes configuration file (JSON format)</w:t>
       </w:r>
     </w:p>
     <w:p>
@@ -173,21 +155,7 @@
         <w:rPr>
           <w:rFonts w:ascii="Consolas" w:hAnsi="Consolas"/>
         </w:rPr>
-        <w:t xml:space="preserve"> assessment attributes, </w:t>
-      </w:r>
-      <w:proofErr w:type="spellStart"/>
-      <w:r>
-        <w:rPr>
-          <w:rFonts w:ascii="Consolas" w:hAnsi="Consolas"/>
-        </w:rPr>
-        <w:t>json</w:t>
-      </w:r>
-      <w:proofErr w:type="spellEnd"/>
-      <w:r>
-        <w:rPr>
-          <w:rFonts w:ascii="Consolas" w:hAnsi="Consolas"/>
-        </w:rPr>
-        <w:t xml:space="preserve"> file must contain</w:t>
+        <w:t xml:space="preserve"> assessment attributes, json file must contain</w:t>
       </w:r>
       <w:r>
         <w:rPr>
@@ -372,7 +340,7 @@
                 <w:lang w:eastAsia="en-AU"/>
                 <w14:ligatures w14:val="none"/>
               </w:rPr>
-              <w:t>development = shed</w:t>
+              <w:t>development</w:t>
             </w:r>
           </w:p>
         </w:tc>
@@ -394,6 +362,17 @@
                 <w14:ligatures w14:val="none"/>
               </w:rPr>
             </w:pPr>
+            <w:r>
+              <w:rPr>
+                <w:rFonts w:ascii="Consolas" w:eastAsia="Times New Roman" w:hAnsi="Consolas" w:cs="Times New Roman"/>
+                <w:kern w:val="0"/>
+                <w:sz w:val="20"/>
+                <w:szCs w:val="20"/>
+                <w:lang w:eastAsia="en-AU"/>
+                <w14:ligatures w14:val="none"/>
+              </w:rPr>
+              <w:t>Type of development</w:t>
+            </w:r>
           </w:p>
         </w:tc>
         <w:tc>
@@ -423,7 +402,7 @@
                 <w:lang w:eastAsia="en-AU"/>
                 <w14:ligatures w14:val="none"/>
               </w:rPr>
-              <w:t xml:space="preserve"> </w:t>
+              <w:t>shed</w:t>
             </w:r>
           </w:p>
         </w:tc>
@@ -748,7 +727,6 @@
                 <w14:ligatures w14:val="none"/>
               </w:rPr>
             </w:pPr>
-            <w:proofErr w:type="spellStart"/>
             <w:r>
               <w:rPr>
                 <w:rFonts w:ascii="Consolas" w:eastAsia="Times New Roman" w:hAnsi="Consolas" w:cs="Times New Roman"/>
@@ -760,7 +738,6 @@
               </w:rPr>
               <w:t>sensitive_area</w:t>
             </w:r>
-            <w:proofErr w:type="spellEnd"/>
           </w:p>
         </w:tc>
         <w:tc>
@@ -1047,7 +1024,6 @@
                 <w14:ligatures w14:val="none"/>
               </w:rPr>
             </w:pPr>
-            <w:proofErr w:type="spellStart"/>
             <w:r>
               <w:rPr>
                 <w:rFonts w:ascii="Consolas" w:eastAsia="Times New Roman" w:hAnsi="Consolas" w:cs="Times New Roman"/>
@@ -1059,7 +1035,6 @@
               </w:rPr>
               <w:t>boundary_distance</w:t>
             </w:r>
-            <w:proofErr w:type="spellEnd"/>
           </w:p>
         </w:tc>
         <w:tc>
@@ -1148,7 +1123,6 @@
                 <w14:ligatures w14:val="none"/>
               </w:rPr>
             </w:pPr>
-            <w:proofErr w:type="spellStart"/>
             <w:r>
               <w:rPr>
                 <w:rFonts w:ascii="Consolas" w:eastAsia="Times New Roman" w:hAnsi="Consolas" w:cs="Times New Roman"/>
@@ -1160,7 +1134,6 @@
               </w:rPr>
               <w:t>building_line</w:t>
             </w:r>
-            <w:proofErr w:type="spellEnd"/>
           </w:p>
         </w:tc>
         <w:tc>
@@ -1249,7 +1222,6 @@
                 <w14:ligatures w14:val="none"/>
               </w:rPr>
             </w:pPr>
-            <w:proofErr w:type="spellStart"/>
             <w:r>
               <w:rPr>
                 <w:rFonts w:ascii="Consolas" w:eastAsia="Times New Roman" w:hAnsi="Consolas" w:cs="Times New Roman"/>
@@ -1261,7 +1233,6 @@
               </w:rPr>
               <w:t>shipping_container</w:t>
             </w:r>
-            <w:proofErr w:type="spellEnd"/>
           </w:p>
         </w:tc>
         <w:tc>
@@ -1390,31 +1361,7 @@
                 <w:lang w:eastAsia="en-AU"/>
                 <w14:ligatures w14:val="none"/>
               </w:rPr>
-              <w:t xml:space="preserve">Will </w:t>
-            </w:r>
-            <w:proofErr w:type="spellStart"/>
-            <w:r>
-              <w:rPr>
-                <w:rFonts w:ascii="Consolas" w:eastAsia="Times New Roman" w:hAnsi="Consolas" w:cs="Times New Roman"/>
-                <w:kern w:val="0"/>
-                <w:sz w:val="20"/>
-                <w:szCs w:val="20"/>
-                <w:lang w:eastAsia="en-AU"/>
-                <w14:ligatures w14:val="none"/>
-              </w:rPr>
-              <w:t>roofwater</w:t>
-            </w:r>
-            <w:proofErr w:type="spellEnd"/>
-            <w:r>
-              <w:rPr>
-                <w:rFonts w:ascii="Consolas" w:eastAsia="Times New Roman" w:hAnsi="Consolas" w:cs="Times New Roman"/>
-                <w:kern w:val="0"/>
-                <w:sz w:val="20"/>
-                <w:szCs w:val="20"/>
-                <w:lang w:eastAsia="en-AU"/>
-                <w14:ligatures w14:val="none"/>
-              </w:rPr>
-              <w:t xml:space="preserve"> be disposed of without causing nuisance to adjoining owners? </w:t>
+              <w:t xml:space="preserve">Will roofwater be disposed of without causing nuisance to adjoining owners? </w:t>
             </w:r>
           </w:p>
         </w:tc>
@@ -1770,7 +1717,6 @@
                 <w14:ligatures w14:val="none"/>
               </w:rPr>
             </w:pPr>
-            <w:proofErr w:type="spellStart"/>
             <w:r>
               <w:rPr>
                 <w:rFonts w:ascii="Consolas" w:eastAsia="Times New Roman" w:hAnsi="Consolas" w:cs="Times New Roman"/>
@@ -1782,7 +1728,6 @@
               </w:rPr>
               <w:t>distance_dwelling</w:t>
             </w:r>
-            <w:proofErr w:type="spellEnd"/>
           </w:p>
         </w:tc>
         <w:tc>
@@ -1871,7 +1816,6 @@
                 <w14:ligatures w14:val="none"/>
               </w:rPr>
             </w:pPr>
-            <w:proofErr w:type="spellStart"/>
             <w:r>
               <w:rPr>
                 <w:rFonts w:ascii="Consolas" w:eastAsia="Times New Roman" w:hAnsi="Consolas" w:cs="Times New Roman"/>
@@ -1883,7 +1827,6 @@
               </w:rPr>
               <w:t>non_combustible</w:t>
             </w:r>
-            <w:proofErr w:type="spellEnd"/>
           </w:p>
         </w:tc>
         <w:tc>
@@ -1972,7 +1915,6 @@
                 <w14:ligatures w14:val="none"/>
               </w:rPr>
             </w:pPr>
-            <w:proofErr w:type="spellStart"/>
             <w:r>
               <w:rPr>
                 <w:rFonts w:ascii="Consolas" w:eastAsia="Times New Roman" w:hAnsi="Consolas" w:cs="Times New Roman"/>
@@ -1984,7 +1926,6 @@
               </w:rPr>
               <w:t>adjacent_building</w:t>
             </w:r>
-            <w:proofErr w:type="spellEnd"/>
           </w:p>
         </w:tc>
         <w:tc>
@@ -2469,7 +2410,6 @@
                 <w14:ligatures w14:val="none"/>
               </w:rPr>
             </w:pPr>
-            <w:proofErr w:type="spellStart"/>
             <w:r>
               <w:rPr>
                 <w:rFonts w:ascii="Consolas" w:eastAsia="Times New Roman" w:hAnsi="Consolas" w:cs="Times New Roman"/>
@@ -2481,7 +2421,6 @@
               </w:rPr>
               <w:t>existing_structures</w:t>
             </w:r>
-            <w:proofErr w:type="spellEnd"/>
           </w:p>
         </w:tc>
         <w:tc>
@@ -2579,21 +2518,7 @@
         <w:rPr>
           <w:rFonts w:ascii="Consolas" w:hAnsi="Consolas"/>
         </w:rPr>
-        <w:t xml:space="preserve"> assessment attributes, </w:t>
-      </w:r>
-      <w:proofErr w:type="spellStart"/>
-      <w:r>
-        <w:rPr>
-          <w:rFonts w:ascii="Consolas" w:hAnsi="Consolas"/>
-        </w:rPr>
-        <w:t>json</w:t>
-      </w:r>
-      <w:proofErr w:type="spellEnd"/>
-      <w:r>
-        <w:rPr>
-          <w:rFonts w:ascii="Consolas" w:hAnsi="Consolas"/>
-        </w:rPr>
-        <w:t xml:space="preserve"> file must contain</w:t>
+        <w:t xml:space="preserve"> assessment attributes, json file must contain</w:t>
       </w:r>
       <w:r>
         <w:rPr>
@@ -2760,7 +2685,18 @@
                 <w:lang w:eastAsia="en-AU"/>
                 <w14:ligatures w14:val="none"/>
               </w:rPr>
-              <w:t>development</w:t>
+              <w:t>D</w:t>
+            </w:r>
+            <w:r>
+              <w:rPr>
+                <w:rFonts w:ascii="Consolas" w:eastAsia="Times New Roman" w:hAnsi="Consolas" w:cs="Times New Roman"/>
+                <w:kern w:val="0"/>
+                <w:sz w:val="18"/>
+                <w:szCs w:val="18"/>
+                <w:lang w:eastAsia="en-AU"/>
+                <w14:ligatures w14:val="none"/>
+              </w:rPr>
+              <w:t>evelopment</w:t>
             </w:r>
           </w:p>
         </w:tc>
@@ -2791,7 +2727,7 @@
                 <w:lang w:eastAsia="en-AU"/>
                 <w14:ligatures w14:val="none"/>
               </w:rPr>
-              <w:t xml:space="preserve"> patio</w:t>
+              <w:t>Type of development</w:t>
             </w:r>
           </w:p>
         </w:tc>
@@ -2813,6 +2749,17 @@
                 <w14:ligatures w14:val="none"/>
               </w:rPr>
             </w:pPr>
+            <w:r>
+              <w:rPr>
+                <w:rFonts w:ascii="Consolas" w:eastAsia="Times New Roman" w:hAnsi="Consolas" w:cs="Times New Roman"/>
+                <w:kern w:val="0"/>
+                <w:sz w:val="18"/>
+                <w:szCs w:val="18"/>
+                <w:lang w:eastAsia="en-AU"/>
+                <w14:ligatures w14:val="none"/>
+              </w:rPr>
+              <w:t>patio</w:t>
+            </w:r>
           </w:p>
         </w:tc>
       </w:tr>
@@ -2938,7 +2885,6 @@
                 <w14:ligatures w14:val="none"/>
               </w:rPr>
             </w:pPr>
-            <w:proofErr w:type="spellStart"/>
             <w:r>
               <w:rPr>
                 <w:rFonts w:ascii="Consolas" w:eastAsia="Times New Roman" w:hAnsi="Consolas" w:cs="Times New Roman"/>
@@ -2950,7 +2896,6 @@
               </w:rPr>
               <w:t>structure_type</w:t>
             </w:r>
-            <w:proofErr w:type="spellEnd"/>
           </w:p>
         </w:tc>
         <w:tc>
@@ -3039,7 +2984,6 @@
                 <w14:ligatures w14:val="none"/>
               </w:rPr>
             </w:pPr>
-            <w:proofErr w:type="spellStart"/>
             <w:r>
               <w:rPr>
                 <w:rFonts w:ascii="Consolas" w:eastAsia="Times New Roman" w:hAnsi="Consolas" w:cs="Times New Roman"/>
@@ -3051,7 +2995,6 @@
               </w:rPr>
               <w:t>height_existing</w:t>
             </w:r>
-            <w:proofErr w:type="spellEnd"/>
           </w:p>
         </w:tc>
         <w:tc>
@@ -3140,7 +3083,6 @@
                 <w14:ligatures w14:val="none"/>
               </w:rPr>
             </w:pPr>
-            <w:proofErr w:type="spellStart"/>
             <w:r>
               <w:rPr>
                 <w:rFonts w:ascii="Consolas" w:eastAsia="Times New Roman" w:hAnsi="Consolas" w:cs="Times New Roman"/>
@@ -3152,7 +3094,6 @@
               </w:rPr>
               <w:t>material_quality</w:t>
             </w:r>
-            <w:proofErr w:type="spellEnd"/>
           </w:p>
         </w:tc>
         <w:tc>
@@ -3182,19 +3123,7 @@
                 <w:lang w:eastAsia="en-AU"/>
                 <w14:ligatures w14:val="none"/>
               </w:rPr>
-              <w:t xml:space="preserve">Will the structure use equivalent or </w:t>
-            </w:r>
-            <w:proofErr w:type="gramStart"/>
-            <w:r>
-              <w:rPr>
-                <w:rFonts w:ascii="Consolas" w:eastAsia="Times New Roman" w:hAnsi="Consolas" w:cs="Times New Roman"/>
-                <w:kern w:val="0"/>
-                <w:sz w:val="18"/>
-                <w:szCs w:val="18"/>
-                <w:lang w:eastAsia="en-AU"/>
-                <w14:ligatures w14:val="none"/>
-              </w:rPr>
-              <w:t>better</w:t>
+              <w:t>Will the structure use equivalent or better</w:t>
             </w:r>
             <w:r>
               <w:rPr>
@@ -3216,19 +3145,7 @@
                 <w:lang w:eastAsia="en-AU"/>
                 <w14:ligatures w14:val="none"/>
               </w:rPr>
-              <w:t>quality</w:t>
-            </w:r>
-            <w:proofErr w:type="gramEnd"/>
-            <w:r>
-              <w:rPr>
-                <w:rFonts w:ascii="Consolas" w:eastAsia="Times New Roman" w:hAnsi="Consolas" w:cs="Times New Roman"/>
-                <w:kern w:val="0"/>
-                <w:sz w:val="18"/>
-                <w:szCs w:val="18"/>
-                <w:lang w:eastAsia="en-AU"/>
-                <w14:ligatures w14:val="none"/>
-              </w:rPr>
-              <w:t xml:space="preserve"> materials? </w:t>
+              <w:t xml:space="preserve">quality materials? </w:t>
             </w:r>
           </w:p>
         </w:tc>
@@ -3287,7 +3204,6 @@
                 <w14:ligatures w14:val="none"/>
               </w:rPr>
             </w:pPr>
-            <w:proofErr w:type="spellStart"/>
             <w:r>
               <w:rPr>
                 <w:rFonts w:ascii="Consolas" w:eastAsia="Times New Roman" w:hAnsi="Consolas" w:cs="Times New Roman"/>
@@ -3299,7 +3215,6 @@
               </w:rPr>
               <w:t>same_size</w:t>
             </w:r>
-            <w:proofErr w:type="spellEnd"/>
           </w:p>
         </w:tc>
         <w:tc>
@@ -3685,7 +3600,6 @@
                 <w14:ligatures w14:val="none"/>
               </w:rPr>
             </w:pPr>
-            <w:proofErr w:type="spellStart"/>
             <w:r>
               <w:rPr>
                 <w:rFonts w:ascii="Consolas" w:eastAsia="Times New Roman" w:hAnsi="Consolas" w:cs="Times New Roman"/>
@@ -3697,7 +3611,6 @@
               </w:rPr>
               <w:t>land_size</w:t>
             </w:r>
-            <w:proofErr w:type="spellEnd"/>
           </w:p>
         </w:tc>
         <w:tc>
@@ -3786,7 +3699,6 @@
                 <w14:ligatures w14:val="none"/>
               </w:rPr>
             </w:pPr>
-            <w:proofErr w:type="spellStart"/>
             <w:r>
               <w:rPr>
                 <w:rFonts w:ascii="Consolas" w:eastAsia="Times New Roman" w:hAnsi="Consolas" w:cs="Times New Roman"/>
@@ -3798,7 +3710,6 @@
               </w:rPr>
               <w:t>total_structures_area</w:t>
             </w:r>
-            <w:proofErr w:type="spellEnd"/>
           </w:p>
         </w:tc>
         <w:tc>
@@ -3828,31 +3739,7 @@
                 <w:lang w:eastAsia="en-AU"/>
                 <w14:ligatures w14:val="none"/>
               </w:rPr>
-              <w:t xml:space="preserve">Total area of planned + existing structures [Balconies, decks, patios, pergolas, terraces and </w:t>
-            </w:r>
-            <w:proofErr w:type="spellStart"/>
-            <w:r>
-              <w:rPr>
-                <w:rFonts w:ascii="Consolas" w:eastAsia="Times New Roman" w:hAnsi="Consolas" w:cs="Times New Roman"/>
-                <w:kern w:val="0"/>
-                <w:sz w:val="18"/>
-                <w:szCs w:val="18"/>
-                <w:lang w:eastAsia="en-AU"/>
-                <w14:ligatures w14:val="none"/>
-              </w:rPr>
-              <w:t>verandahs</w:t>
-            </w:r>
-            <w:proofErr w:type="spellEnd"/>
-            <w:r>
-              <w:rPr>
-                <w:rFonts w:ascii="Consolas" w:eastAsia="Times New Roman" w:hAnsi="Consolas" w:cs="Times New Roman"/>
-                <w:kern w:val="0"/>
-                <w:sz w:val="18"/>
-                <w:szCs w:val="18"/>
-                <w:lang w:eastAsia="en-AU"/>
-                <w14:ligatures w14:val="none"/>
-              </w:rPr>
-              <w:t xml:space="preserve">] (in m²) </w:t>
+              <w:t xml:space="preserve">Total area of planned + existing structures [Balconies, decks, patios, pergolas, terraces and verandahs] (in m²) </w:t>
             </w:r>
           </w:p>
         </w:tc>
@@ -3911,7 +3798,6 @@
                 <w14:ligatures w14:val="none"/>
               </w:rPr>
             </w:pPr>
-            <w:proofErr w:type="spellStart"/>
             <w:r>
               <w:rPr>
                 <w:rFonts w:ascii="Consolas" w:eastAsia="Times New Roman" w:hAnsi="Consolas" w:cs="Times New Roman"/>
@@ -3923,7 +3809,6 @@
               </w:rPr>
               <w:t>wall_height</w:t>
             </w:r>
-            <w:proofErr w:type="spellEnd"/>
           </w:p>
         </w:tc>
         <w:tc>
@@ -4012,7 +3897,6 @@
                 <w14:ligatures w14:val="none"/>
               </w:rPr>
             </w:pPr>
-            <w:proofErr w:type="spellStart"/>
             <w:r>
               <w:rPr>
                 <w:rFonts w:ascii="Consolas" w:eastAsia="Times New Roman" w:hAnsi="Consolas" w:cs="Times New Roman"/>
@@ -4024,7 +3908,6 @@
               </w:rPr>
               <w:t>behind_building_line</w:t>
             </w:r>
-            <w:proofErr w:type="spellEnd"/>
           </w:p>
         </w:tc>
         <w:tc>
@@ -4113,7 +3996,6 @@
                 <w14:ligatures w14:val="none"/>
               </w:rPr>
             </w:pPr>
-            <w:proofErr w:type="spellStart"/>
             <w:r>
               <w:rPr>
                 <w:rFonts w:ascii="Consolas" w:eastAsia="Times New Roman" w:hAnsi="Consolas" w:cs="Times New Roman"/>
@@ -4125,7 +4007,6 @@
               </w:rPr>
               <w:t>boundary_distance</w:t>
             </w:r>
-            <w:proofErr w:type="spellEnd"/>
           </w:p>
         </w:tc>
         <w:tc>
@@ -4412,7 +4293,6 @@
                 <w14:ligatures w14:val="none"/>
               </w:rPr>
             </w:pPr>
-            <w:proofErr w:type="spellStart"/>
             <w:r>
               <w:rPr>
                 <w:rFonts w:ascii="Consolas" w:eastAsia="Times New Roman" w:hAnsi="Consolas" w:cs="Times New Roman"/>
@@ -4424,7 +4304,6 @@
               </w:rPr>
               <w:t>floor_height</w:t>
             </w:r>
-            <w:proofErr w:type="spellEnd"/>
           </w:p>
         </w:tc>
         <w:tc>
@@ -4810,7 +4689,6 @@
                 <w14:ligatures w14:val="none"/>
               </w:rPr>
             </w:pPr>
-            <w:proofErr w:type="spellStart"/>
             <w:r>
               <w:rPr>
                 <w:rFonts w:ascii="Consolas" w:eastAsia="Times New Roman" w:hAnsi="Consolas" w:cs="Times New Roman"/>
@@ -4822,7 +4700,6 @@
               </w:rPr>
               <w:t>above_gutter</w:t>
             </w:r>
-            <w:proofErr w:type="spellEnd"/>
           </w:p>
         </w:tc>
         <w:tc>
@@ -4911,7 +4788,6 @@
                 <w14:ligatures w14:val="none"/>
               </w:rPr>
             </w:pPr>
-            <w:proofErr w:type="spellStart"/>
             <w:r>
               <w:rPr>
                 <w:rFonts w:ascii="Consolas" w:eastAsia="Times New Roman" w:hAnsi="Consolas" w:cs="Times New Roman"/>
@@ -4923,7 +4799,6 @@
               </w:rPr>
               <w:t>roof_height</w:t>
             </w:r>
-            <w:proofErr w:type="spellEnd"/>
           </w:p>
         </w:tc>
         <w:tc>
@@ -5012,7 +4887,6 @@
                 <w14:ligatures w14:val="none"/>
               </w:rPr>
             </w:pPr>
-            <w:proofErr w:type="spellStart"/>
             <w:r>
               <w:rPr>
                 <w:rFonts w:ascii="Consolas" w:eastAsia="Times New Roman" w:hAnsi="Consolas" w:cs="Times New Roman"/>
@@ -5024,7 +4898,6 @@
               </w:rPr>
               <w:t>fascia_connection</w:t>
             </w:r>
-            <w:proofErr w:type="spellEnd"/>
           </w:p>
         </w:tc>
         <w:tc>
@@ -5113,7 +4986,6 @@
                 <w14:ligatures w14:val="none"/>
               </w:rPr>
             </w:pPr>
-            <w:proofErr w:type="spellStart"/>
             <w:r>
               <w:rPr>
                 <w:rFonts w:ascii="Consolas" w:eastAsia="Times New Roman" w:hAnsi="Consolas" w:cs="Times New Roman"/>
@@ -5125,7 +4997,6 @@
               </w:rPr>
               <w:t>engineer_spec</w:t>
             </w:r>
-            <w:proofErr w:type="spellEnd"/>
           </w:p>
         </w:tc>
         <w:tc>
@@ -5155,31 +5026,7 @@
                 <w:lang w:eastAsia="en-AU"/>
                 <w14:ligatures w14:val="none"/>
               </w:rPr>
-              <w:t xml:space="preserve">Will it be connected per </w:t>
-            </w:r>
-            <w:proofErr w:type="gramStart"/>
-            <w:r>
-              <w:rPr>
-                <w:rFonts w:ascii="Consolas" w:eastAsia="Times New Roman" w:hAnsi="Consolas" w:cs="Times New Roman"/>
-                <w:kern w:val="0"/>
-                <w:sz w:val="18"/>
-                <w:szCs w:val="18"/>
-                <w:lang w:eastAsia="en-AU"/>
-                <w14:ligatures w14:val="none"/>
-              </w:rPr>
-              <w:t>engineers</w:t>
-            </w:r>
-            <w:proofErr w:type="gramEnd"/>
-            <w:r>
-              <w:rPr>
-                <w:rFonts w:ascii="Consolas" w:eastAsia="Times New Roman" w:hAnsi="Consolas" w:cs="Times New Roman"/>
-                <w:kern w:val="0"/>
-                <w:sz w:val="18"/>
-                <w:szCs w:val="18"/>
-                <w:lang w:eastAsia="en-AU"/>
-                <w14:ligatures w14:val="none"/>
-              </w:rPr>
-              <w:t xml:space="preserve"> specs? </w:t>
+              <w:t xml:space="preserve">Will it be connected per engineers specs? </w:t>
             </w:r>
           </w:p>
         </w:tc>
@@ -5278,31 +5125,7 @@
                 <w:lang w:eastAsia="en-AU"/>
                 <w14:ligatures w14:val="none"/>
               </w:rPr>
-              <w:t xml:space="preserve">Will </w:t>
-            </w:r>
-            <w:proofErr w:type="spellStart"/>
-            <w:r>
-              <w:rPr>
-                <w:rFonts w:ascii="Consolas" w:eastAsia="Times New Roman" w:hAnsi="Consolas" w:cs="Times New Roman"/>
-                <w:kern w:val="0"/>
-                <w:sz w:val="18"/>
-                <w:szCs w:val="18"/>
-                <w:lang w:eastAsia="en-AU"/>
-                <w14:ligatures w14:val="none"/>
-              </w:rPr>
-              <w:t>roofwater</w:t>
-            </w:r>
-            <w:proofErr w:type="spellEnd"/>
-            <w:r>
-              <w:rPr>
-                <w:rFonts w:ascii="Consolas" w:eastAsia="Times New Roman" w:hAnsi="Consolas" w:cs="Times New Roman"/>
-                <w:kern w:val="0"/>
-                <w:sz w:val="18"/>
-                <w:szCs w:val="18"/>
-                <w:lang w:eastAsia="en-AU"/>
-                <w14:ligatures w14:val="none"/>
-              </w:rPr>
-              <w:t xml:space="preserve"> be disposed into existing stormwater system? </w:t>
+              <w:t xml:space="preserve">Will roofwater be disposed into existing stormwater system? </w:t>
             </w:r>
           </w:p>
         </w:tc>
@@ -5559,7 +5382,6 @@
                 <w14:ligatures w14:val="none"/>
               </w:rPr>
             </w:pPr>
-            <w:proofErr w:type="spellStart"/>
             <w:r>
               <w:rPr>
                 <w:rFonts w:ascii="Consolas" w:eastAsia="Times New Roman" w:hAnsi="Consolas" w:cs="Times New Roman"/>
@@ -5571,7 +5393,6 @@
               </w:rPr>
               <w:t>distance_dwelling</w:t>
             </w:r>
-            <w:proofErr w:type="spellEnd"/>
           </w:p>
         </w:tc>
         <w:tc>
@@ -5660,7 +5481,6 @@
                 <w14:ligatures w14:val="none"/>
               </w:rPr>
             </w:pPr>
-            <w:proofErr w:type="spellStart"/>
             <w:r>
               <w:rPr>
                 <w:rFonts w:ascii="Consolas" w:eastAsia="Times New Roman" w:hAnsi="Consolas" w:cs="Times New Roman"/>
@@ -5672,7 +5492,6 @@
               </w:rPr>
               <w:t>non_combustible</w:t>
             </w:r>
-            <w:proofErr w:type="spellEnd"/>
           </w:p>
         </w:tc>
         <w:tc>
@@ -5790,7 +5609,6 @@
         <w:lastRenderedPageBreak/>
         <w:t xml:space="preserve">Example </w:t>
       </w:r>
-      <w:proofErr w:type="spellStart"/>
       <w:r>
         <w:rPr>
           <w:rFonts w:ascii="Consolas" w:hAnsi="Consolas"/>
@@ -5805,16 +5623,7 @@
           <w:sz w:val="20"/>
           <w:szCs w:val="20"/>
         </w:rPr>
-        <w:t>.json</w:t>
-      </w:r>
-      <w:proofErr w:type="spellEnd"/>
-      <w:r>
-        <w:rPr>
-          <w:rFonts w:ascii="Consolas" w:hAnsi="Consolas"/>
-          <w:sz w:val="20"/>
-          <w:szCs w:val="20"/>
-        </w:rPr>
-        <w:t xml:space="preserve"> file</w:t>
+        <w:t>.json file</w:t>
       </w:r>
     </w:p>
     <w:p>
@@ -5857,25 +5666,7 @@
           <w:sz w:val="20"/>
           <w:szCs w:val="20"/>
         </w:rPr>
-        <w:t>    "development</w:t>
-      </w:r>
-      <w:proofErr w:type="gramStart"/>
-      <w:r>
-        <w:rPr>
-          <w:rFonts w:ascii="Consolas" w:hAnsi="Consolas"/>
-          <w:sz w:val="20"/>
-          <w:szCs w:val="20"/>
-        </w:rPr>
-        <w:t>" :</w:t>
-      </w:r>
-      <w:proofErr w:type="gramEnd"/>
-      <w:r>
-        <w:rPr>
-          <w:rFonts w:ascii="Consolas" w:hAnsi="Consolas"/>
-          <w:sz w:val="20"/>
-          <w:szCs w:val="20"/>
-        </w:rPr>
-        <w:t xml:space="preserve"> "patio",</w:t>
+        <w:t>    "development" : "patio",</w:t>
       </w:r>
     </w:p>
     <w:p>
@@ -5892,25 +5683,7 @@
           <w:sz w:val="20"/>
           <w:szCs w:val="20"/>
         </w:rPr>
-        <w:t>    "zoning</w:t>
-      </w:r>
-      <w:proofErr w:type="gramStart"/>
-      <w:r>
-        <w:rPr>
-          <w:rFonts w:ascii="Consolas" w:hAnsi="Consolas"/>
-          <w:sz w:val="20"/>
-          <w:szCs w:val="20"/>
-        </w:rPr>
-        <w:t>" :</w:t>
-      </w:r>
-      <w:proofErr w:type="gramEnd"/>
-      <w:r>
-        <w:rPr>
-          <w:rFonts w:ascii="Consolas" w:hAnsi="Consolas"/>
-          <w:sz w:val="20"/>
-          <w:szCs w:val="20"/>
-        </w:rPr>
-        <w:t xml:space="preserve"> "R1",</w:t>
+        <w:t>    "zoning" : "R1",</w:t>
       </w:r>
     </w:p>
     <w:p>
@@ -5927,45 +5700,7 @@
           <w:sz w:val="20"/>
           <w:szCs w:val="20"/>
         </w:rPr>
-        <w:t>    "</w:t>
-      </w:r>
-      <w:proofErr w:type="spellStart"/>
-      <w:proofErr w:type="gramStart"/>
-      <w:r>
-        <w:rPr>
-          <w:rFonts w:ascii="Consolas" w:hAnsi="Consolas"/>
-          <w:sz w:val="20"/>
-          <w:szCs w:val="20"/>
-        </w:rPr>
-        <w:t>structure</w:t>
-      </w:r>
-      <w:proofErr w:type="gramEnd"/>
-      <w:r>
-        <w:rPr>
-          <w:rFonts w:ascii="Consolas" w:hAnsi="Consolas"/>
-          <w:sz w:val="20"/>
-          <w:szCs w:val="20"/>
-        </w:rPr>
-        <w:t>_type</w:t>
-      </w:r>
-      <w:proofErr w:type="spellEnd"/>
-      <w:proofErr w:type="gramStart"/>
-      <w:r>
-        <w:rPr>
-          <w:rFonts w:ascii="Consolas" w:hAnsi="Consolas"/>
-          <w:sz w:val="20"/>
-          <w:szCs w:val="20"/>
-        </w:rPr>
-        <w:t>" :</w:t>
-      </w:r>
-      <w:proofErr w:type="gramEnd"/>
-      <w:r>
-        <w:rPr>
-          <w:rFonts w:ascii="Consolas" w:hAnsi="Consolas"/>
-          <w:sz w:val="20"/>
-          <w:szCs w:val="20"/>
-        </w:rPr>
-        <w:t xml:space="preserve"> "new",</w:t>
+        <w:t>    "structure_type" : "new",</w:t>
       </w:r>
     </w:p>
     <w:p>
@@ -5982,45 +5717,7 @@
           <w:sz w:val="20"/>
           <w:szCs w:val="20"/>
         </w:rPr>
-        <w:t>    "</w:t>
-      </w:r>
-      <w:proofErr w:type="spellStart"/>
-      <w:proofErr w:type="gramStart"/>
-      <w:r>
-        <w:rPr>
-          <w:rFonts w:ascii="Consolas" w:hAnsi="Consolas"/>
-          <w:sz w:val="20"/>
-          <w:szCs w:val="20"/>
-        </w:rPr>
-        <w:t>height</w:t>
-      </w:r>
-      <w:proofErr w:type="gramEnd"/>
-      <w:r>
-        <w:rPr>
-          <w:rFonts w:ascii="Consolas" w:hAnsi="Consolas"/>
-          <w:sz w:val="20"/>
-          <w:szCs w:val="20"/>
-        </w:rPr>
-        <w:t>_existing</w:t>
-      </w:r>
-      <w:proofErr w:type="spellEnd"/>
-      <w:proofErr w:type="gramStart"/>
-      <w:r>
-        <w:rPr>
-          <w:rFonts w:ascii="Consolas" w:hAnsi="Consolas"/>
-          <w:sz w:val="20"/>
-          <w:szCs w:val="20"/>
-        </w:rPr>
-        <w:t>" :</w:t>
-      </w:r>
-      <w:proofErr w:type="gramEnd"/>
-      <w:r>
-        <w:rPr>
-          <w:rFonts w:ascii="Consolas" w:hAnsi="Consolas"/>
-          <w:sz w:val="20"/>
-          <w:szCs w:val="20"/>
-        </w:rPr>
-        <w:t xml:space="preserve"> 0.8,</w:t>
+        <w:t>    "height_existing" : 0.8,</w:t>
       </w:r>
     </w:p>
     <w:p>
@@ -6037,45 +5734,7 @@
           <w:sz w:val="20"/>
           <w:szCs w:val="20"/>
         </w:rPr>
-        <w:t>    "</w:t>
-      </w:r>
-      <w:proofErr w:type="spellStart"/>
-      <w:proofErr w:type="gramStart"/>
-      <w:r>
-        <w:rPr>
-          <w:rFonts w:ascii="Consolas" w:hAnsi="Consolas"/>
-          <w:sz w:val="20"/>
-          <w:szCs w:val="20"/>
-        </w:rPr>
-        <w:t>material</w:t>
-      </w:r>
-      <w:proofErr w:type="gramEnd"/>
-      <w:r>
-        <w:rPr>
-          <w:rFonts w:ascii="Consolas" w:hAnsi="Consolas"/>
-          <w:sz w:val="20"/>
-          <w:szCs w:val="20"/>
-        </w:rPr>
-        <w:t>_quality</w:t>
-      </w:r>
-      <w:proofErr w:type="spellEnd"/>
-      <w:proofErr w:type="gramStart"/>
-      <w:r>
-        <w:rPr>
-          <w:rFonts w:ascii="Consolas" w:hAnsi="Consolas"/>
-          <w:sz w:val="20"/>
-          <w:szCs w:val="20"/>
-        </w:rPr>
-        <w:t>" :</w:t>
-      </w:r>
-      <w:proofErr w:type="gramEnd"/>
-      <w:r>
-        <w:rPr>
-          <w:rFonts w:ascii="Consolas" w:hAnsi="Consolas"/>
-          <w:sz w:val="20"/>
-          <w:szCs w:val="20"/>
-        </w:rPr>
-        <w:t xml:space="preserve"> "yes",</w:t>
+        <w:t>    "material_quality" : "yes",</w:t>
       </w:r>
     </w:p>
     <w:p>
@@ -6092,45 +5751,7 @@
           <w:sz w:val="20"/>
           <w:szCs w:val="20"/>
         </w:rPr>
-        <w:t>    "</w:t>
-      </w:r>
-      <w:proofErr w:type="spellStart"/>
-      <w:proofErr w:type="gramStart"/>
-      <w:r>
-        <w:rPr>
-          <w:rFonts w:ascii="Consolas" w:hAnsi="Consolas"/>
-          <w:sz w:val="20"/>
-          <w:szCs w:val="20"/>
-        </w:rPr>
-        <w:t>same</w:t>
-      </w:r>
-      <w:proofErr w:type="gramEnd"/>
-      <w:r>
-        <w:rPr>
-          <w:rFonts w:ascii="Consolas" w:hAnsi="Consolas"/>
-          <w:sz w:val="20"/>
-          <w:szCs w:val="20"/>
-        </w:rPr>
-        <w:t>_size</w:t>
-      </w:r>
-      <w:proofErr w:type="spellEnd"/>
-      <w:proofErr w:type="gramStart"/>
-      <w:r>
-        <w:rPr>
-          <w:rFonts w:ascii="Consolas" w:hAnsi="Consolas"/>
-          <w:sz w:val="20"/>
-          <w:szCs w:val="20"/>
-        </w:rPr>
-        <w:t>" :</w:t>
-      </w:r>
-      <w:proofErr w:type="gramEnd"/>
-      <w:r>
-        <w:rPr>
-          <w:rFonts w:ascii="Consolas" w:hAnsi="Consolas"/>
-          <w:sz w:val="20"/>
-          <w:szCs w:val="20"/>
-        </w:rPr>
-        <w:t xml:space="preserve"> "yes",</w:t>
+        <w:t>    "same_size" : "yes",</w:t>
       </w:r>
     </w:p>
     <w:p>
@@ -6147,25 +5768,7 @@
           <w:sz w:val="20"/>
           <w:szCs w:val="20"/>
         </w:rPr>
-        <w:t>    "heritage</w:t>
-      </w:r>
-      <w:proofErr w:type="gramStart"/>
-      <w:r>
-        <w:rPr>
-          <w:rFonts w:ascii="Consolas" w:hAnsi="Consolas"/>
-          <w:sz w:val="20"/>
-          <w:szCs w:val="20"/>
-        </w:rPr>
-        <w:t>" :</w:t>
-      </w:r>
-      <w:proofErr w:type="gramEnd"/>
-      <w:r>
-        <w:rPr>
-          <w:rFonts w:ascii="Consolas" w:hAnsi="Consolas"/>
-          <w:sz w:val="20"/>
-          <w:szCs w:val="20"/>
-        </w:rPr>
-        <w:t xml:space="preserve"> "no",</w:t>
+        <w:t>    "heritage" : "no",</w:t>
       </w:r>
     </w:p>
     <w:p>
@@ -6182,25 +5785,7 @@
           <w:sz w:val="20"/>
           <w:szCs w:val="20"/>
         </w:rPr>
-        <w:t>    "foreshore</w:t>
-      </w:r>
-      <w:proofErr w:type="gramStart"/>
-      <w:r>
-        <w:rPr>
-          <w:rFonts w:ascii="Consolas" w:hAnsi="Consolas"/>
-          <w:sz w:val="20"/>
-          <w:szCs w:val="20"/>
-        </w:rPr>
-        <w:t>" :</w:t>
-      </w:r>
-      <w:proofErr w:type="gramEnd"/>
-      <w:r>
-        <w:rPr>
-          <w:rFonts w:ascii="Consolas" w:hAnsi="Consolas"/>
-          <w:sz w:val="20"/>
-          <w:szCs w:val="20"/>
-        </w:rPr>
-        <w:t xml:space="preserve"> "no",</w:t>
+        <w:t>    "foreshore" : "no",</w:t>
       </w:r>
     </w:p>
     <w:p>
@@ -6217,25 +5802,7 @@
           <w:sz w:val="20"/>
           <w:szCs w:val="20"/>
         </w:rPr>
-        <w:t>    "area</w:t>
-      </w:r>
-      <w:proofErr w:type="gramStart"/>
-      <w:r>
-        <w:rPr>
-          <w:rFonts w:ascii="Consolas" w:hAnsi="Consolas"/>
-          <w:sz w:val="20"/>
-          <w:szCs w:val="20"/>
-        </w:rPr>
-        <w:t>" :</w:t>
-      </w:r>
-      <w:proofErr w:type="gramEnd"/>
-      <w:r>
-        <w:rPr>
-          <w:rFonts w:ascii="Consolas" w:hAnsi="Consolas"/>
-          <w:sz w:val="20"/>
-          <w:szCs w:val="20"/>
-        </w:rPr>
-        <w:t xml:space="preserve"> 10,</w:t>
+        <w:t>    "area" : 10,</w:t>
       </w:r>
     </w:p>
     <w:p>
@@ -6252,45 +5819,7 @@
           <w:sz w:val="20"/>
           <w:szCs w:val="20"/>
         </w:rPr>
-        <w:t>    "</w:t>
-      </w:r>
-      <w:proofErr w:type="spellStart"/>
-      <w:proofErr w:type="gramStart"/>
-      <w:r>
-        <w:rPr>
-          <w:rFonts w:ascii="Consolas" w:hAnsi="Consolas"/>
-          <w:sz w:val="20"/>
-          <w:szCs w:val="20"/>
-        </w:rPr>
-        <w:t>land</w:t>
-      </w:r>
-      <w:proofErr w:type="gramEnd"/>
-      <w:r>
-        <w:rPr>
-          <w:rFonts w:ascii="Consolas" w:hAnsi="Consolas"/>
-          <w:sz w:val="20"/>
-          <w:szCs w:val="20"/>
-        </w:rPr>
-        <w:t>_size</w:t>
-      </w:r>
-      <w:proofErr w:type="spellEnd"/>
-      <w:proofErr w:type="gramStart"/>
-      <w:r>
-        <w:rPr>
-          <w:rFonts w:ascii="Consolas" w:hAnsi="Consolas"/>
-          <w:sz w:val="20"/>
-          <w:szCs w:val="20"/>
-        </w:rPr>
-        <w:t>" :</w:t>
-      </w:r>
-      <w:proofErr w:type="gramEnd"/>
-      <w:r>
-        <w:rPr>
-          <w:rFonts w:ascii="Consolas" w:hAnsi="Consolas"/>
-          <w:sz w:val="20"/>
-          <w:szCs w:val="20"/>
-        </w:rPr>
-        <w:t xml:space="preserve"> 350,</w:t>
+        <w:t>    "land_size" : 350,</w:t>
       </w:r>
     </w:p>
     <w:p>
@@ -6307,45 +5836,7 @@
           <w:sz w:val="20"/>
           <w:szCs w:val="20"/>
         </w:rPr>
-        <w:t>    "</w:t>
-      </w:r>
-      <w:proofErr w:type="spellStart"/>
-      <w:proofErr w:type="gramStart"/>
-      <w:r>
-        <w:rPr>
-          <w:rFonts w:ascii="Consolas" w:hAnsi="Consolas"/>
-          <w:sz w:val="20"/>
-          <w:szCs w:val="20"/>
-        </w:rPr>
-        <w:t>total</w:t>
-      </w:r>
-      <w:proofErr w:type="gramEnd"/>
-      <w:r>
-        <w:rPr>
-          <w:rFonts w:ascii="Consolas" w:hAnsi="Consolas"/>
-          <w:sz w:val="20"/>
-          <w:szCs w:val="20"/>
-        </w:rPr>
-        <w:t>_structures_area</w:t>
-      </w:r>
-      <w:proofErr w:type="spellEnd"/>
-      <w:proofErr w:type="gramStart"/>
-      <w:r>
-        <w:rPr>
-          <w:rFonts w:ascii="Consolas" w:hAnsi="Consolas"/>
-          <w:sz w:val="20"/>
-          <w:szCs w:val="20"/>
-        </w:rPr>
-        <w:t>" :</w:t>
-      </w:r>
-      <w:proofErr w:type="gramEnd"/>
-      <w:r>
-        <w:rPr>
-          <w:rFonts w:ascii="Consolas" w:hAnsi="Consolas"/>
-          <w:sz w:val="20"/>
-          <w:szCs w:val="20"/>
-        </w:rPr>
-        <w:t xml:space="preserve"> 15,</w:t>
+        <w:t>    "total_structures_area" : 15,</w:t>
       </w:r>
     </w:p>
     <w:p>
@@ -6362,45 +5853,7 @@
           <w:sz w:val="20"/>
           <w:szCs w:val="20"/>
         </w:rPr>
-        <w:t>    "</w:t>
-      </w:r>
-      <w:proofErr w:type="spellStart"/>
-      <w:proofErr w:type="gramStart"/>
-      <w:r>
-        <w:rPr>
-          <w:rFonts w:ascii="Consolas" w:hAnsi="Consolas"/>
-          <w:sz w:val="20"/>
-          <w:szCs w:val="20"/>
-        </w:rPr>
-        <w:t>wall</w:t>
-      </w:r>
-      <w:proofErr w:type="gramEnd"/>
-      <w:r>
-        <w:rPr>
-          <w:rFonts w:ascii="Consolas" w:hAnsi="Consolas"/>
-          <w:sz w:val="20"/>
-          <w:szCs w:val="20"/>
-        </w:rPr>
-        <w:t>_height</w:t>
-      </w:r>
-      <w:proofErr w:type="spellEnd"/>
-      <w:proofErr w:type="gramStart"/>
-      <w:r>
-        <w:rPr>
-          <w:rFonts w:ascii="Consolas" w:hAnsi="Consolas"/>
-          <w:sz w:val="20"/>
-          <w:szCs w:val="20"/>
-        </w:rPr>
-        <w:t>" :</w:t>
-      </w:r>
-      <w:proofErr w:type="gramEnd"/>
-      <w:r>
-        <w:rPr>
-          <w:rFonts w:ascii="Consolas" w:hAnsi="Consolas"/>
-          <w:sz w:val="20"/>
-          <w:szCs w:val="20"/>
-        </w:rPr>
-        <w:t xml:space="preserve"> "no",</w:t>
+        <w:t>    "wall_height" : "no",</w:t>
       </w:r>
     </w:p>
     <w:p>
@@ -6417,45 +5870,7 @@
           <w:sz w:val="20"/>
           <w:szCs w:val="20"/>
         </w:rPr>
-        <w:t>    "</w:t>
-      </w:r>
-      <w:proofErr w:type="spellStart"/>
-      <w:proofErr w:type="gramStart"/>
-      <w:r>
-        <w:rPr>
-          <w:rFonts w:ascii="Consolas" w:hAnsi="Consolas"/>
-          <w:sz w:val="20"/>
-          <w:szCs w:val="20"/>
-        </w:rPr>
-        <w:t>behind</w:t>
-      </w:r>
-      <w:proofErr w:type="gramEnd"/>
-      <w:r>
-        <w:rPr>
-          <w:rFonts w:ascii="Consolas" w:hAnsi="Consolas"/>
-          <w:sz w:val="20"/>
-          <w:szCs w:val="20"/>
-        </w:rPr>
-        <w:t>_building_line</w:t>
-      </w:r>
-      <w:proofErr w:type="spellEnd"/>
-      <w:proofErr w:type="gramStart"/>
-      <w:r>
-        <w:rPr>
-          <w:rFonts w:ascii="Consolas" w:hAnsi="Consolas"/>
-          <w:sz w:val="20"/>
-          <w:szCs w:val="20"/>
-        </w:rPr>
-        <w:t>" :</w:t>
-      </w:r>
-      <w:proofErr w:type="gramEnd"/>
-      <w:r>
-        <w:rPr>
-          <w:rFonts w:ascii="Consolas" w:hAnsi="Consolas"/>
-          <w:sz w:val="20"/>
-          <w:szCs w:val="20"/>
-        </w:rPr>
-        <w:t xml:space="preserve"> "yes",</w:t>
+        <w:t>    "behind_building_line" : "yes",</w:t>
       </w:r>
     </w:p>
     <w:p>
@@ -6472,45 +5887,7 @@
           <w:sz w:val="20"/>
           <w:szCs w:val="20"/>
         </w:rPr>
-        <w:t>    "</w:t>
-      </w:r>
-      <w:proofErr w:type="spellStart"/>
-      <w:proofErr w:type="gramStart"/>
-      <w:r>
-        <w:rPr>
-          <w:rFonts w:ascii="Consolas" w:hAnsi="Consolas"/>
-          <w:sz w:val="20"/>
-          <w:szCs w:val="20"/>
-        </w:rPr>
-        <w:t>boundary</w:t>
-      </w:r>
-      <w:proofErr w:type="gramEnd"/>
-      <w:r>
-        <w:rPr>
-          <w:rFonts w:ascii="Consolas" w:hAnsi="Consolas"/>
-          <w:sz w:val="20"/>
-          <w:szCs w:val="20"/>
-        </w:rPr>
-        <w:t>_distance</w:t>
-      </w:r>
-      <w:proofErr w:type="spellEnd"/>
-      <w:proofErr w:type="gramStart"/>
-      <w:r>
-        <w:rPr>
-          <w:rFonts w:ascii="Consolas" w:hAnsi="Consolas"/>
-          <w:sz w:val="20"/>
-          <w:szCs w:val="20"/>
-        </w:rPr>
-        <w:t>" :</w:t>
-      </w:r>
-      <w:proofErr w:type="gramEnd"/>
-      <w:r>
-        <w:rPr>
-          <w:rFonts w:ascii="Consolas" w:hAnsi="Consolas"/>
-          <w:sz w:val="20"/>
-          <w:szCs w:val="20"/>
-        </w:rPr>
-        <w:t xml:space="preserve"> 6000,</w:t>
+        <w:t>    "boundary_distance" : 6000,</w:t>
       </w:r>
     </w:p>
     <w:p>
@@ -6527,25 +5904,7 @@
           <w:sz w:val="20"/>
           <w:szCs w:val="20"/>
         </w:rPr>
-        <w:t>    "metal</w:t>
-      </w:r>
-      <w:proofErr w:type="gramStart"/>
-      <w:r>
-        <w:rPr>
-          <w:rFonts w:ascii="Consolas" w:hAnsi="Consolas"/>
-          <w:sz w:val="20"/>
-          <w:szCs w:val="20"/>
-        </w:rPr>
-        <w:t>" :</w:t>
-      </w:r>
-      <w:proofErr w:type="gramEnd"/>
-      <w:r>
-        <w:rPr>
-          <w:rFonts w:ascii="Consolas" w:hAnsi="Consolas"/>
-          <w:sz w:val="20"/>
-          <w:szCs w:val="20"/>
-        </w:rPr>
-        <w:t xml:space="preserve"> "yes",</w:t>
+        <w:t>    "metal" : "yes",</w:t>
       </w:r>
     </w:p>
     <w:p>
@@ -6562,25 +5921,7 @@
           <w:sz w:val="20"/>
           <w:szCs w:val="20"/>
         </w:rPr>
-        <w:t>    "reflective</w:t>
-      </w:r>
-      <w:proofErr w:type="gramStart"/>
-      <w:r>
-        <w:rPr>
-          <w:rFonts w:ascii="Consolas" w:hAnsi="Consolas"/>
-          <w:sz w:val="20"/>
-          <w:szCs w:val="20"/>
-        </w:rPr>
-        <w:t>" :</w:t>
-      </w:r>
-      <w:proofErr w:type="gramEnd"/>
-      <w:r>
-        <w:rPr>
-          <w:rFonts w:ascii="Consolas" w:hAnsi="Consolas"/>
-          <w:sz w:val="20"/>
-          <w:szCs w:val="20"/>
-        </w:rPr>
-        <w:t xml:space="preserve"> "yes",</w:t>
+        <w:t>    "reflective" : "yes",</w:t>
       </w:r>
     </w:p>
     <w:p>
@@ -6597,45 +5938,7 @@
           <w:sz w:val="20"/>
           <w:szCs w:val="20"/>
         </w:rPr>
-        <w:t>    "</w:t>
-      </w:r>
-      <w:proofErr w:type="spellStart"/>
-      <w:proofErr w:type="gramStart"/>
-      <w:r>
-        <w:rPr>
-          <w:rFonts w:ascii="Consolas" w:hAnsi="Consolas"/>
-          <w:sz w:val="20"/>
-          <w:szCs w:val="20"/>
-        </w:rPr>
-        <w:t>floor</w:t>
-      </w:r>
-      <w:proofErr w:type="gramEnd"/>
-      <w:r>
-        <w:rPr>
-          <w:rFonts w:ascii="Consolas" w:hAnsi="Consolas"/>
-          <w:sz w:val="20"/>
-          <w:szCs w:val="20"/>
-        </w:rPr>
-        <w:t>_height</w:t>
-      </w:r>
-      <w:proofErr w:type="spellEnd"/>
-      <w:proofErr w:type="gramStart"/>
-      <w:r>
-        <w:rPr>
-          <w:rFonts w:ascii="Consolas" w:hAnsi="Consolas"/>
-          <w:sz w:val="20"/>
-          <w:szCs w:val="20"/>
-        </w:rPr>
-        <w:t>" :</w:t>
-      </w:r>
-      <w:proofErr w:type="gramEnd"/>
-      <w:r>
-        <w:rPr>
-          <w:rFonts w:ascii="Consolas" w:hAnsi="Consolas"/>
-          <w:sz w:val="20"/>
-          <w:szCs w:val="20"/>
-        </w:rPr>
-        <w:t xml:space="preserve"> 500,</w:t>
+        <w:t>    "floor_height" : 500,</w:t>
       </w:r>
     </w:p>
     <w:p>
@@ -6652,25 +5955,7 @@
           <w:sz w:val="20"/>
           <w:szCs w:val="20"/>
         </w:rPr>
-        <w:t>    "roof</w:t>
-      </w:r>
-      <w:proofErr w:type="gramStart"/>
-      <w:r>
-        <w:rPr>
-          <w:rFonts w:ascii="Consolas" w:hAnsi="Consolas"/>
-          <w:sz w:val="20"/>
-          <w:szCs w:val="20"/>
-        </w:rPr>
-        <w:t>" :</w:t>
-      </w:r>
-      <w:proofErr w:type="gramEnd"/>
-      <w:r>
-        <w:rPr>
-          <w:rFonts w:ascii="Consolas" w:hAnsi="Consolas"/>
-          <w:sz w:val="20"/>
-          <w:szCs w:val="20"/>
-        </w:rPr>
-        <w:t xml:space="preserve"> "yes",</w:t>
+        <w:t>    "roof" : "yes",</w:t>
       </w:r>
     </w:p>
     <w:p>
@@ -6687,25 +5972,7 @@
           <w:sz w:val="20"/>
           <w:szCs w:val="20"/>
         </w:rPr>
-        <w:t>    "overhang</w:t>
-      </w:r>
-      <w:proofErr w:type="gramStart"/>
-      <w:r>
-        <w:rPr>
-          <w:rFonts w:ascii="Consolas" w:hAnsi="Consolas"/>
-          <w:sz w:val="20"/>
-          <w:szCs w:val="20"/>
-        </w:rPr>
-        <w:t>" :</w:t>
-      </w:r>
-      <w:proofErr w:type="gramEnd"/>
-      <w:r>
-        <w:rPr>
-          <w:rFonts w:ascii="Consolas" w:hAnsi="Consolas"/>
-          <w:sz w:val="20"/>
-          <w:szCs w:val="20"/>
-        </w:rPr>
-        <w:t xml:space="preserve"> 450,</w:t>
+        <w:t>    "overhang" : 450,</w:t>
       </w:r>
     </w:p>
     <w:p>
@@ -6722,25 +5989,7 @@
           <w:sz w:val="20"/>
           <w:szCs w:val="20"/>
         </w:rPr>
-        <w:t>    "attached</w:t>
-      </w:r>
-      <w:proofErr w:type="gramStart"/>
-      <w:r>
-        <w:rPr>
-          <w:rFonts w:ascii="Consolas" w:hAnsi="Consolas"/>
-          <w:sz w:val="20"/>
-          <w:szCs w:val="20"/>
-        </w:rPr>
-        <w:t>" :</w:t>
-      </w:r>
-      <w:proofErr w:type="gramEnd"/>
-      <w:r>
-        <w:rPr>
-          <w:rFonts w:ascii="Consolas" w:hAnsi="Consolas"/>
-          <w:sz w:val="20"/>
-          <w:szCs w:val="20"/>
-        </w:rPr>
-        <w:t xml:space="preserve"> "yes",</w:t>
+        <w:t>    "attached" : "yes",</w:t>
       </w:r>
     </w:p>
     <w:p>
@@ -6757,45 +6006,7 @@
           <w:sz w:val="20"/>
           <w:szCs w:val="20"/>
         </w:rPr>
-        <w:t>    "</w:t>
-      </w:r>
-      <w:proofErr w:type="spellStart"/>
-      <w:proofErr w:type="gramStart"/>
-      <w:r>
-        <w:rPr>
-          <w:rFonts w:ascii="Consolas" w:hAnsi="Consolas"/>
-          <w:sz w:val="20"/>
-          <w:szCs w:val="20"/>
-        </w:rPr>
-        <w:t>above</w:t>
-      </w:r>
-      <w:proofErr w:type="gramEnd"/>
-      <w:r>
-        <w:rPr>
-          <w:rFonts w:ascii="Consolas" w:hAnsi="Consolas"/>
-          <w:sz w:val="20"/>
-          <w:szCs w:val="20"/>
-        </w:rPr>
-        <w:t>_gutter</w:t>
-      </w:r>
-      <w:proofErr w:type="spellEnd"/>
-      <w:proofErr w:type="gramStart"/>
-      <w:r>
-        <w:rPr>
-          <w:rFonts w:ascii="Consolas" w:hAnsi="Consolas"/>
-          <w:sz w:val="20"/>
-          <w:szCs w:val="20"/>
-        </w:rPr>
-        <w:t>" :</w:t>
-      </w:r>
-      <w:proofErr w:type="gramEnd"/>
-      <w:r>
-        <w:rPr>
-          <w:rFonts w:ascii="Consolas" w:hAnsi="Consolas"/>
-          <w:sz w:val="20"/>
-          <w:szCs w:val="20"/>
-        </w:rPr>
-        <w:t xml:space="preserve"> "no",</w:t>
+        <w:t>    "above_gutter" : "no",</w:t>
       </w:r>
     </w:p>
     <w:p>
@@ -6812,45 +6023,7 @@
           <w:sz w:val="20"/>
           <w:szCs w:val="20"/>
         </w:rPr>
-        <w:t>    "</w:t>
-      </w:r>
-      <w:proofErr w:type="spellStart"/>
-      <w:proofErr w:type="gramStart"/>
-      <w:r>
-        <w:rPr>
-          <w:rFonts w:ascii="Consolas" w:hAnsi="Consolas"/>
-          <w:sz w:val="20"/>
-          <w:szCs w:val="20"/>
-        </w:rPr>
-        <w:t>roof</w:t>
-      </w:r>
-      <w:proofErr w:type="gramEnd"/>
-      <w:r>
-        <w:rPr>
-          <w:rFonts w:ascii="Consolas" w:hAnsi="Consolas"/>
-          <w:sz w:val="20"/>
-          <w:szCs w:val="20"/>
-        </w:rPr>
-        <w:t>_height</w:t>
-      </w:r>
-      <w:proofErr w:type="spellEnd"/>
-      <w:proofErr w:type="gramStart"/>
-      <w:r>
-        <w:rPr>
-          <w:rFonts w:ascii="Consolas" w:hAnsi="Consolas"/>
-          <w:sz w:val="20"/>
-          <w:szCs w:val="20"/>
-        </w:rPr>
-        <w:t>" :</w:t>
-      </w:r>
-      <w:proofErr w:type="gramEnd"/>
-      <w:r>
-        <w:rPr>
-          <w:rFonts w:ascii="Consolas" w:hAnsi="Consolas"/>
-          <w:sz w:val="20"/>
-          <w:szCs w:val="20"/>
-        </w:rPr>
-        <w:t xml:space="preserve"> 2.4,</w:t>
+        <w:t>    "roof_height" : 2.4,</w:t>
       </w:r>
     </w:p>
     <w:p>
@@ -6867,45 +6040,7 @@
           <w:sz w:val="20"/>
           <w:szCs w:val="20"/>
         </w:rPr>
-        <w:t>    "</w:t>
-      </w:r>
-      <w:proofErr w:type="spellStart"/>
-      <w:proofErr w:type="gramStart"/>
-      <w:r>
-        <w:rPr>
-          <w:rFonts w:ascii="Consolas" w:hAnsi="Consolas"/>
-          <w:sz w:val="20"/>
-          <w:szCs w:val="20"/>
-        </w:rPr>
-        <w:t>fascia</w:t>
-      </w:r>
-      <w:proofErr w:type="gramEnd"/>
-      <w:r>
-        <w:rPr>
-          <w:rFonts w:ascii="Consolas" w:hAnsi="Consolas"/>
-          <w:sz w:val="20"/>
-          <w:szCs w:val="20"/>
-        </w:rPr>
-        <w:t>_connection</w:t>
-      </w:r>
-      <w:proofErr w:type="spellEnd"/>
-      <w:proofErr w:type="gramStart"/>
-      <w:r>
-        <w:rPr>
-          <w:rFonts w:ascii="Consolas" w:hAnsi="Consolas"/>
-          <w:sz w:val="20"/>
-          <w:szCs w:val="20"/>
-        </w:rPr>
-        <w:t>" :</w:t>
-      </w:r>
-      <w:proofErr w:type="gramEnd"/>
-      <w:r>
-        <w:rPr>
-          <w:rFonts w:ascii="Consolas" w:hAnsi="Consolas"/>
-          <w:sz w:val="20"/>
-          <w:szCs w:val="20"/>
-        </w:rPr>
-        <w:t xml:space="preserve"> "yes",</w:t>
+        <w:t>    "fascia_connection" : "yes",</w:t>
       </w:r>
     </w:p>
     <w:p>
@@ -6922,45 +6057,7 @@
           <w:sz w:val="20"/>
           <w:szCs w:val="20"/>
         </w:rPr>
-        <w:t>    "</w:t>
-      </w:r>
-      <w:proofErr w:type="spellStart"/>
-      <w:proofErr w:type="gramStart"/>
-      <w:r>
-        <w:rPr>
-          <w:rFonts w:ascii="Consolas" w:hAnsi="Consolas"/>
-          <w:sz w:val="20"/>
-          <w:szCs w:val="20"/>
-        </w:rPr>
-        <w:t>engineer</w:t>
-      </w:r>
-      <w:proofErr w:type="gramEnd"/>
-      <w:r>
-        <w:rPr>
-          <w:rFonts w:ascii="Consolas" w:hAnsi="Consolas"/>
-          <w:sz w:val="20"/>
-          <w:szCs w:val="20"/>
-        </w:rPr>
-        <w:t>_spec</w:t>
-      </w:r>
-      <w:proofErr w:type="spellEnd"/>
-      <w:proofErr w:type="gramStart"/>
-      <w:r>
-        <w:rPr>
-          <w:rFonts w:ascii="Consolas" w:hAnsi="Consolas"/>
-          <w:sz w:val="20"/>
-          <w:szCs w:val="20"/>
-        </w:rPr>
-        <w:t>" :</w:t>
-      </w:r>
-      <w:proofErr w:type="gramEnd"/>
-      <w:r>
-        <w:rPr>
-          <w:rFonts w:ascii="Consolas" w:hAnsi="Consolas"/>
-          <w:sz w:val="20"/>
-          <w:szCs w:val="20"/>
-        </w:rPr>
-        <w:t xml:space="preserve"> "yes",</w:t>
+        <w:t>    "engineer_spec" : "yes",</w:t>
       </w:r>
     </w:p>
     <w:p>
@@ -6977,25 +6074,7 @@
           <w:sz w:val="20"/>
           <w:szCs w:val="20"/>
         </w:rPr>
-        <w:t>    "stormwater</w:t>
-      </w:r>
-      <w:proofErr w:type="gramStart"/>
-      <w:r>
-        <w:rPr>
-          <w:rFonts w:ascii="Consolas" w:hAnsi="Consolas"/>
-          <w:sz w:val="20"/>
-          <w:szCs w:val="20"/>
-        </w:rPr>
-        <w:t>" :</w:t>
-      </w:r>
-      <w:proofErr w:type="gramEnd"/>
-      <w:r>
-        <w:rPr>
-          <w:rFonts w:ascii="Consolas" w:hAnsi="Consolas"/>
-          <w:sz w:val="20"/>
-          <w:szCs w:val="20"/>
-        </w:rPr>
-        <w:t xml:space="preserve"> "yes",</w:t>
+        <w:t>    "stormwater" : "yes",</w:t>
       </w:r>
     </w:p>
     <w:p>
@@ -7012,25 +6091,7 @@
           <w:sz w:val="20"/>
           <w:szCs w:val="20"/>
         </w:rPr>
-        <w:t>    "drainage</w:t>
-      </w:r>
-      <w:proofErr w:type="gramStart"/>
-      <w:r>
-        <w:rPr>
-          <w:rFonts w:ascii="Consolas" w:hAnsi="Consolas"/>
-          <w:sz w:val="20"/>
-          <w:szCs w:val="20"/>
-        </w:rPr>
-        <w:t>" :</w:t>
-      </w:r>
-      <w:proofErr w:type="gramEnd"/>
-      <w:r>
-        <w:rPr>
-          <w:rFonts w:ascii="Consolas" w:hAnsi="Consolas"/>
-          <w:sz w:val="20"/>
-          <w:szCs w:val="20"/>
-        </w:rPr>
-        <w:t xml:space="preserve"> "no",</w:t>
+        <w:t>    "drainage" : "no",</w:t>
       </w:r>
     </w:p>
     <w:p>
@@ -7047,25 +6108,7 @@
           <w:sz w:val="20"/>
           <w:szCs w:val="20"/>
         </w:rPr>
-        <w:t>    "bushfire</w:t>
-      </w:r>
-      <w:proofErr w:type="gramStart"/>
-      <w:r>
-        <w:rPr>
-          <w:rFonts w:ascii="Consolas" w:hAnsi="Consolas"/>
-          <w:sz w:val="20"/>
-          <w:szCs w:val="20"/>
-        </w:rPr>
-        <w:t>" :</w:t>
-      </w:r>
-      <w:proofErr w:type="gramEnd"/>
-      <w:r>
-        <w:rPr>
-          <w:rFonts w:ascii="Consolas" w:hAnsi="Consolas"/>
-          <w:sz w:val="20"/>
-          <w:szCs w:val="20"/>
-        </w:rPr>
-        <w:t xml:space="preserve"> "no",</w:t>
+        <w:t>    "bushfire" : "no",</w:t>
       </w:r>
     </w:p>
     <w:p>
@@ -7082,45 +6125,7 @@
           <w:sz w:val="20"/>
           <w:szCs w:val="20"/>
         </w:rPr>
-        <w:t>    "</w:t>
-      </w:r>
-      <w:proofErr w:type="spellStart"/>
-      <w:proofErr w:type="gramStart"/>
-      <w:r>
-        <w:rPr>
-          <w:rFonts w:ascii="Consolas" w:hAnsi="Consolas"/>
-          <w:sz w:val="20"/>
-          <w:szCs w:val="20"/>
-        </w:rPr>
-        <w:t>distance</w:t>
-      </w:r>
-      <w:proofErr w:type="gramEnd"/>
-      <w:r>
-        <w:rPr>
-          <w:rFonts w:ascii="Consolas" w:hAnsi="Consolas"/>
-          <w:sz w:val="20"/>
-          <w:szCs w:val="20"/>
-        </w:rPr>
-        <w:t>_dwelling</w:t>
-      </w:r>
-      <w:proofErr w:type="spellEnd"/>
-      <w:proofErr w:type="gramStart"/>
-      <w:r>
-        <w:rPr>
-          <w:rFonts w:ascii="Consolas" w:hAnsi="Consolas"/>
-          <w:sz w:val="20"/>
-          <w:szCs w:val="20"/>
-        </w:rPr>
-        <w:t>" :</w:t>
-      </w:r>
-      <w:proofErr w:type="gramEnd"/>
-      <w:r>
-        <w:rPr>
-          <w:rFonts w:ascii="Consolas" w:hAnsi="Consolas"/>
-          <w:sz w:val="20"/>
-          <w:szCs w:val="20"/>
-        </w:rPr>
-        <w:t xml:space="preserve"> 6,</w:t>
+        <w:t>    "distance_dwelling" : 6,</w:t>
       </w:r>
     </w:p>
     <w:p>
@@ -7137,45 +6142,7 @@
           <w:sz w:val="20"/>
           <w:szCs w:val="20"/>
         </w:rPr>
-        <w:t>    "</w:t>
-      </w:r>
-      <w:proofErr w:type="spellStart"/>
-      <w:proofErr w:type="gramStart"/>
-      <w:r>
-        <w:rPr>
-          <w:rFonts w:ascii="Consolas" w:hAnsi="Consolas"/>
-          <w:sz w:val="20"/>
-          <w:szCs w:val="20"/>
-        </w:rPr>
-        <w:t>non</w:t>
-      </w:r>
-      <w:proofErr w:type="gramEnd"/>
-      <w:r>
-        <w:rPr>
-          <w:rFonts w:ascii="Consolas" w:hAnsi="Consolas"/>
-          <w:sz w:val="20"/>
-          <w:szCs w:val="20"/>
-        </w:rPr>
-        <w:t>_combustible</w:t>
-      </w:r>
-      <w:proofErr w:type="spellEnd"/>
-      <w:proofErr w:type="gramStart"/>
-      <w:r>
-        <w:rPr>
-          <w:rFonts w:ascii="Consolas" w:hAnsi="Consolas"/>
-          <w:sz w:val="20"/>
-          <w:szCs w:val="20"/>
-        </w:rPr>
-        <w:t>" :</w:t>
-      </w:r>
-      <w:proofErr w:type="gramEnd"/>
-      <w:r>
-        <w:rPr>
-          <w:rFonts w:ascii="Consolas" w:hAnsi="Consolas"/>
-          <w:sz w:val="20"/>
-          <w:szCs w:val="20"/>
-        </w:rPr>
-        <w:t xml:space="preserve"> "yes"</w:t>
+        <w:t>    "non_combustible" : "yes"</w:t>
       </w:r>
     </w:p>
     <w:p>
@@ -7817,6 +6784,7 @@
   <w:style w:type="character" w:default="1" w:styleId="DefaultParagraphFont">
     <w:name w:val="Default Paragraph Font"/>
     <w:uiPriority w:val="1"/>
+    <w:semiHidden/>
     <w:unhideWhenUsed/>
   </w:style>
   <w:style w:type="table" w:default="1" w:styleId="TableNormal">

</xml_diff>